<commit_message>
updated data assessment doc
</commit_message>
<xml_diff>
--- a/data_assessment.docx
+++ b/data_assessment.docx
@@ -20,9 +20,8 @@
           <w:sz w:val="28"/>
           <w:szCs w:val="28"/>
         </w:rPr>
-        <w:t xml:space="preserve">This study will result in a short paper assessing the scope, quality and accessibility of the agency’s data, how </w:t>
-      </w:r>
-      <w:proofErr w:type="gramStart"/>
+        <w:t xml:space="preserve">assessing the scope, quality and accessibility of the agency’s data, The paper should also identify opportunities for agencies to release or organize data of public interest. </w:t>
+      </w:r>
       <w:r>
         <w:rPr>
           <w:rFonts w:ascii="Helvetica Neue" w:hAnsi="Helvetica Neue" w:cs="Helvetica Neue"/>
@@ -30,17 +29,7 @@
           <w:sz w:val="28"/>
           <w:szCs w:val="28"/>
         </w:rPr>
-        <w:t>it has been used by journalists</w:t>
-      </w:r>
-      <w:proofErr w:type="gramEnd"/>
-      <w:r>
-        <w:rPr>
-          <w:rFonts w:ascii="Helvetica Neue" w:hAnsi="Helvetica Neue" w:cs="Helvetica Neue"/>
-          <w:color w:val="1A1A1A"/>
-          <w:sz w:val="28"/>
-          <w:szCs w:val="28"/>
-        </w:rPr>
-        <w:t xml:space="preserve"> and how it could be used. The paper should also identify opportunities for agencies to release or organize data of public interest. This paper constitutes 10 percent of each student’s grade.</w:t>
+        <w:t>how it has been used by journalists and how it could be used.</w:t>
       </w:r>
     </w:p>
     <w:p/>
@@ -52,10 +41,31 @@
     <w:p/>
     <w:p>
       <w:r>
-        <w:t xml:space="preserve">Finding the data on the number of kids in foster care was the difficult part. </w:t>
-      </w:r>
-      <w:r>
-        <w:t xml:space="preserve">The Department of Health and Human Services had multiple departments within that foster kids come in contact with, depending on their specific issues, </w:t>
+        <w:t xml:space="preserve">Finding the data on the number of kids in foster care </w:t>
+      </w:r>
+      <w:r>
+        <w:t>through the Children’s Bureau was the difficult part</w:t>
+      </w:r>
+      <w:r>
+        <w:t xml:space="preserve">. </w:t>
+      </w:r>
+      <w:r>
+        <w:t>Foster kids come in contact with a few departments within the Department of Health and Human Services, so finding inform</w:t>
+      </w:r>
+    </w:p>
+    <w:p/>
+    <w:p>
+      <w:r>
+        <w:t>The Department of Health and Human Services</w:t>
+      </w:r>
+      <w:r>
+        <w:t xml:space="preserve"> had multiple departments</w:t>
+      </w:r>
+      <w:r>
+        <w:t xml:space="preserve"> that foster kids come in contact with, depe</w:t>
+      </w:r>
+      <w:r>
+        <w:t>nding on their specific issues, so finding which department it was und</w:t>
       </w:r>
     </w:p>
     <w:p/>
@@ -94,11 +104,98 @@
     <w:p/>
     <w:p>
       <w:r>
-        <w:t xml:space="preserve">Since ARCARS doesn’t have a database to search for national, state, or case-level information on children in foster care, I found the Medicaid Statistical Information System </w:t>
+        <w:t>Since ARCARS doesn’t have a database to search for national, state, or case-level information on children in foster care, I found the Medicaid</w:t>
+      </w:r>
+      <w:r>
+        <w:t xml:space="preserve"> Statistical Information System (MSIS). The MSIS is a ‘datama</w:t>
+      </w:r>
+      <w:r>
+        <w:t xml:space="preserve">rt’ with stats on enrollment, </w:t>
+      </w:r>
+      <w:r>
+        <w:t>utilization</w:t>
+      </w:r>
+      <w:r>
+        <w:t xml:space="preserve"> and expenditures for state level Medicaid data</w:t>
+      </w:r>
+      <w:r>
+        <w:t xml:space="preserve">. </w:t>
+      </w:r>
+    </w:p>
+    <w:p/>
+    <w:p>
+      <w:r>
+        <w:t>The datamart com</w:t>
+      </w:r>
+      <w:r>
+        <w:t>e</w:t>
+      </w:r>
+      <w:r>
+        <w:t>s</w:t>
+      </w:r>
+      <w:r>
+        <w:t xml:space="preserve"> with a user guide that defines all the abbreviations and gives step-by-step instruc</w:t>
+      </w:r>
+      <w:r>
+        <w:t>tions for how to build tables</w:t>
+      </w:r>
+      <w:r>
+        <w:t xml:space="preserve">. </w:t>
+      </w:r>
+      <w:r>
+        <w:t>The user guide was really only helpful in figuring out what different terms meant because it was created in 2004 and the datamart</w:t>
+      </w:r>
+      <w:r>
+        <w:t xml:space="preserve"> website</w:t>
+      </w:r>
+      <w:r>
+        <w:t xml:space="preserve"> had been redesigned since then. </w:t>
+      </w:r>
+    </w:p>
+    <w:p/>
+    <w:p>
+      <w:r>
+        <w:t xml:space="preserve">The MSIS datamart is a pretty complete database, but getting out the information that you want out of it is easier said than done. </w:t>
+      </w:r>
+      <w:r>
+        <w:t xml:space="preserve">There’s supposed to be a certain order to how measures and dimensions should be searched for, but </w:t>
+      </w:r>
+      <w:r>
+        <w:t xml:space="preserve">when I did </w:t>
+      </w:r>
+      <w:r>
+        <w:lastRenderedPageBreak/>
+        <w:t xml:space="preserve">searches, it kept returning error messages (or just showing up all zeros, which is equally as unhelpful) </w:t>
+      </w:r>
+    </w:p>
+    <w:p/>
+    <w:p>
+      <w:r>
+        <w:t>Thankfully, there’s a designation for foster</w:t>
+      </w:r>
+      <w:r>
+        <w:t xml:space="preserve"> care</w:t>
+      </w:r>
+      <w:r>
+        <w:t xml:space="preserve"> children u</w:t>
+      </w:r>
+      <w:r>
+        <w:t xml:space="preserve">nder the eligibility category. Using that for the basis of eligibility I had to find one piece of information at a time and export it. The MSIS allows you to export tables to excel or save them as a csv, and there’s also tools that create simple visualizations. </w:t>
+      </w:r>
+    </w:p>
+    <w:p/>
+    <w:p>
+      <w:r>
+        <w:t xml:space="preserve">Overall, the MSIS is full of useful data – it just requires some understanding of how to query the database. The Children’s Bureau data was easy to access once I found it, but there wasn’t a lot of raw data available on foster care children. </w:t>
       </w:r>
       <w:bookmarkStart w:id="0" w:name="_GoBack"/>
       <w:bookmarkEnd w:id="0"/>
     </w:p>
+    <w:p/>
+    <w:p/>
+    <w:p/>
+    <w:p/>
+    <w:p/>
     <w:sectPr>
       <w:pgSz w:w="12240" w:h="15840"/>
       <w:pgMar w:top="1440" w:right="1800" w:bottom="1440" w:left="1800" w:header="720" w:footer="720" w:gutter="0"/>

</xml_diff>